<commit_message>
intro and methods as .qmd files
</commit_message>
<xml_diff>
--- a/manuscript/methods.docx
+++ b/manuscript/methods.docx
@@ -2,7 +2,7 @@
 <file path=word/document.xml><?xml version="1.0" encoding="utf-8"?>
 <w:document xmlns:w="http://schemas.openxmlformats.org/wordprocessingml/2006/main" xmlns:m="http://schemas.openxmlformats.org/officeDocument/2006/math" xmlns:r="http://schemas.openxmlformats.org/officeDocument/2006/relationships" xmlns:o="urn:schemas-microsoft-com:office:office" xmlns:v="urn:schemas-microsoft-com:vml" xmlns:w10="urn:schemas-microsoft-com:office:word" xmlns:a="http://schemas.openxmlformats.org/drawingml/2006/main" xmlns:pic="http://schemas.openxmlformats.org/drawingml/2006/picture" xmlns:wp="http://schemas.openxmlformats.org/drawingml/2006/wordprocessingDrawing">
   <w:body>
-    <w:bookmarkStart w:id="23" w:name="methods"/>
+    <w:bookmarkStart w:id="25" w:name="methods"/>
     <w:p>
       <w:pPr>
         <w:pStyle w:val="Heading1"/>
@@ -73,7 +73,7 @@
         <w:t xml:space="preserve">(REF).</w:t>
       </w:r>
     </w:p>
-    <w:bookmarkStart w:id="21" w:name="simulation-study-design"/>
+    <w:bookmarkStart w:id="23" w:name="simulation-study-design"/>
     <w:p>
       <w:pPr>
         <w:pStyle w:val="Heading2"/>
@@ -110,12 +110,12 @@
           <wp:inline>
             <wp:extent cx="5334000" cy="3523709"/>
             <wp:effectExtent b="0" l="0" r="0" t="0"/>
-            <wp:docPr descr="" title="" id="1" name="Picture"/>
+            <wp:docPr descr="" title="" id="21" name="Picture"/>
             <a:graphic>
               <a:graphicData uri="http://schemas.openxmlformats.org/drawingml/2006/picture">
                 <pic:pic>
                   <pic:nvPicPr>
-                    <pic:cNvPr descr="../figures/flowchart-simulation-design.png" id="0" name="Picture"/>
+                    <pic:cNvPr descr="../figures/flowchart-simulation-design.png" id="22" name="Picture"/>
                     <pic:cNvPicPr>
                       <a:picLocks noChangeArrowheads="1" noChangeAspect="1"/>
                     </pic:cNvPicPr>
@@ -264,39 +264,37 @@
         <m:r>
           <m:t>c</m:t>
         </m:r>
-        <m:r>
-          <m:rPr>
-            <m:sty m:val="p"/>
-          </m:rPr>
-          <m:t>(</m:t>
-        </m:r>
-        <m:r>
-          <m:t>θ</m:t>
-        </m:r>
-        <m:r>
-          <m:rPr>
-            <m:sty m:val="p"/>
-          </m:rPr>
-          <m:t>,</m:t>
-        </m:r>
-        <m:sSup>
-          <m:e>
-            <m:r>
-              <m:t>τ</m:t>
-            </m:r>
-          </m:e>
-          <m:sup>
-            <m:r>
-              <m:t>2</m:t>
-            </m:r>
-          </m:sup>
-        </m:sSup>
-        <m:r>
-          <m:rPr>
-            <m:sty m:val="p"/>
-          </m:rPr>
-          <m:t>)</m:t>
-        </m:r>
+        <m:d>
+          <m:dPr>
+            <m:begChr m:val="("/>
+            <m:endChr m:val=")"/>
+            <m:sepChr m:val=""/>
+            <m:grow/>
+          </m:dPr>
+          <m:e>
+            <m:r>
+              <m:t>θ</m:t>
+            </m:r>
+            <m:r>
+              <m:rPr>
+                <m:sty m:val="p"/>
+              </m:rPr>
+              <m:t>,</m:t>
+            </m:r>
+            <m:sSup>
+              <m:e>
+                <m:r>
+                  <m:t>τ</m:t>
+                </m:r>
+              </m:e>
+              <m:sup>
+                <m:r>
+                  <m:t>2</m:t>
+                </m:r>
+              </m:sup>
+            </m:sSup>
+          </m:e>
+        </m:d>
       </m:oMath>
       <w:r>
         <w:t xml:space="preserve">. That is, a normal distribution with a mean of</w:t>
@@ -422,15 +420,127 @@
         <m:r>
           <m:t>U</m:t>
         </m:r>
-        <m:r>
-          <m:rPr>
-            <m:sty m:val="p"/>
-          </m:rPr>
-          <m:t>(</m:t>
-        </m:r>
+        <m:d>
+          <m:dPr>
+            <m:begChr m:val="("/>
+            <m:endChr m:val=")"/>
+            <m:sepChr m:val=""/>
+            <m:grow/>
+          </m:dPr>
+          <m:e>
+            <m:r>
+              <m:t>a</m:t>
+            </m:r>
+            <m:r>
+              <m:rPr>
+                <m:sty m:val="p"/>
+              </m:rPr>
+              <m:t>,</m:t>
+            </m:r>
+            <m:r>
+              <m:t>b</m:t>
+            </m:r>
+          </m:e>
+        </m:d>
+      </m:oMath>
+      <w:r>
+        <w:t xml:space="preserve"> </w:t>
+      </w:r>
+      <w:r>
+        <w:t xml:space="preserve">where</w:t>
+      </w:r>
+      <w:r>
+        <w:t xml:space="preserve"> </w:t>
+      </w:r>
+      <m:oMath>
         <m:r>
           <m:t>a</m:t>
         </m:r>
+      </m:oMath>
+      <w:r>
+        <w:t xml:space="preserve"> </w:t>
+      </w:r>
+      <w:r>
+        <w:t xml:space="preserve">and</w:t>
+      </w:r>
+      <w:r>
+        <w:t xml:space="preserve"> </w:t>
+      </w:r>
+      <m:oMath>
+        <m:r>
+          <m:t>b</m:t>
+        </m:r>
+      </m:oMath>
+      <w:r>
+        <w:t xml:space="preserve"> </w:t>
+      </w:r>
+      <w:r>
+        <w:t xml:space="preserve">are the values given by the cumulative distribution function (CDF) of the normal distribution</w:t>
+      </w:r>
+      <w:r>
+        <w:t xml:space="preserve"> </w:t>
+      </w:r>
+      <m:oMath>
+        <m:r>
+          <m:t>N</m:t>
+        </m:r>
+        <m:d>
+          <m:dPr>
+            <m:begChr m:val="("/>
+            <m:endChr m:val=")"/>
+            <m:sepChr m:val=""/>
+            <m:grow/>
+          </m:dPr>
+          <m:e>
+            <m:r>
+              <m:t>θ</m:t>
+            </m:r>
+            <m:r>
+              <m:rPr>
+                <m:sty m:val="p"/>
+              </m:rPr>
+              <m:t>,</m:t>
+            </m:r>
+            <m:sSup>
+              <m:e>
+                <m:r>
+                  <m:t>τ</m:t>
+                </m:r>
+              </m:e>
+              <m:sup>
+                <m:r>
+                  <m:t>2</m:t>
+                </m:r>
+              </m:sup>
+            </m:sSup>
+          </m:e>
+        </m:d>
+      </m:oMath>
+      <w:r>
+        <w:t xml:space="preserve"> </w:t>
+      </w:r>
+      <w:r>
+        <w:t xml:space="preserve">at</w:t>
+      </w:r>
+      <w:r>
+        <w:t xml:space="preserve"> </w:t>
+      </w:r>
+      <m:oMath>
+        <m:r>
+          <m:rPr>
+            <m:sty m:val="p"/>
+          </m:rPr>
+          <m:t>{</m:t>
+        </m:r>
+        <m:r>
+          <m:rPr>
+            <m:sty m:val="p"/>
+          </m:rPr>
+          <m:t>−</m:t>
+        </m:r>
+        <m:r>
+          <m:t>1</m:t>
+        </m:r>
         <m:r>
           <m:rPr>
             <m:sty m:val="p"/>
@@ -438,48 +548,31 @@
           <m:t>,</m:t>
         </m:r>
         <m:r>
-          <m:t>b</m:t>
-        </m:r>
-        <m:r>
-          <m:rPr>
-            <m:sty m:val="p"/>
-          </m:rPr>
-          <m:t>)</m:t>
-        </m:r>
-      </m:oMath>
-      <w:r>
-        <w:t xml:space="preserve"> </w:t>
-      </w:r>
-      <w:r>
-        <w:t xml:space="preserve">where</w:t>
-      </w:r>
-      <w:r>
-        <w:t xml:space="preserve"> </w:t>
-      </w:r>
-      <m:oMath>
-        <m:r>
-          <m:t>a</m:t>
-        </m:r>
-      </m:oMath>
-      <w:r>
-        <w:t xml:space="preserve"> </w:t>
-      </w:r>
-      <w:r>
-        <w:t xml:space="preserve">and</w:t>
-      </w:r>
-      <w:r>
-        <w:t xml:space="preserve"> </w:t>
-      </w:r>
-      <m:oMath>
-        <m:r>
-          <m:t>b</m:t>
-        </m:r>
-      </m:oMath>
-      <w:r>
-        <w:t xml:space="preserve"> </w:t>
-      </w:r>
-      <w:r>
-        <w:t xml:space="preserve">are the values given by the cumulative distribution function (CDF) of the normal distribution</w:t>
+          <m:t>1</m:t>
+        </m:r>
+        <m:r>
+          <m:rPr>
+            <m:sty m:val="p"/>
+          </m:rPr>
+          <m:t>}</m:t>
+        </m:r>
+      </m:oMath>
+      <w:r>
+        <w:t xml:space="preserve">. Second, we then back-transformed the</w:t>
+      </w:r>
+      <w:r>
+        <w:t xml:space="preserve"> </w:t>
+      </w:r>
+      <m:oMath>
+        <m:r>
+          <m:t>k</m:t>
+        </m:r>
+      </m:oMath>
+      <w:r>
+        <w:t xml:space="preserve"> </w:t>
+      </w:r>
+      <w:r>
+        <w:t xml:space="preserve">sampled values onto the</w:t>
       </w:r>
       <w:r>
         <w:t xml:space="preserve"> </w:t>
@@ -488,138 +581,37 @@
         <m:r>
           <m:t>N</m:t>
         </m:r>
-        <m:r>
-          <m:rPr>
-            <m:sty m:val="p"/>
-          </m:rPr>
-          <m:t>(</m:t>
-        </m:r>
-        <m:r>
-          <m:t>θ</m:t>
-        </m:r>
-        <m:r>
-          <m:rPr>
-            <m:sty m:val="p"/>
-          </m:rPr>
-          <m:t>,</m:t>
-        </m:r>
-        <m:sSup>
-          <m:e>
-            <m:r>
-              <m:t>τ</m:t>
-            </m:r>
-          </m:e>
-          <m:sup>
-            <m:r>
-              <m:t>2</m:t>
-            </m:r>
-          </m:sup>
-        </m:sSup>
-        <m:r>
-          <m:rPr>
-            <m:sty m:val="p"/>
-          </m:rPr>
-          <m:t>)</m:t>
-        </m:r>
-      </m:oMath>
-      <w:r>
-        <w:t xml:space="preserve"> </w:t>
-      </w:r>
-      <w:r>
-        <w:t xml:space="preserve">at</w:t>
-      </w:r>
-      <w:r>
-        <w:t xml:space="preserve"> </w:t>
-      </w:r>
-      <m:oMath>
-        <m:r>
-          <m:rPr>
-            <m:sty m:val="p"/>
-          </m:rPr>
-          <m:t>{</m:t>
-        </m:r>
-        <m:r>
-          <m:rPr>
-            <m:sty m:val="p"/>
-          </m:rPr>
-          <m:t>−</m:t>
-        </m:r>
-        <m:r>
-          <m:t>1</m:t>
-        </m:r>
-        <m:r>
-          <m:rPr>
-            <m:sty m:val="p"/>
-          </m:rPr>
-          <m:t>,</m:t>
-        </m:r>
-        <m:r>
-          <m:t>1</m:t>
-        </m:r>
-        <m:r>
-          <m:rPr>
-            <m:sty m:val="p"/>
-          </m:rPr>
-          <m:t>}</m:t>
-        </m:r>
-      </m:oMath>
-      <w:r>
-        <w:t xml:space="preserve">. Second, we then back-transformed the</w:t>
-      </w:r>
-      <w:r>
-        <w:t xml:space="preserve"> </w:t>
-      </w:r>
-      <m:oMath>
-        <m:r>
-          <m:t>k</m:t>
-        </m:r>
-      </m:oMath>
-      <w:r>
-        <w:t xml:space="preserve"> </w:t>
-      </w:r>
-      <w:r>
-        <w:t xml:space="preserve">sampled values onto the</w:t>
-      </w:r>
-      <w:r>
-        <w:t xml:space="preserve"> </w:t>
-      </w:r>
-      <m:oMath>
-        <m:r>
-          <m:t>N</m:t>
-        </m:r>
-        <m:r>
-          <m:rPr>
-            <m:sty m:val="p"/>
-          </m:rPr>
-          <m:t>(</m:t>
-        </m:r>
-        <m:r>
-          <m:t>θ</m:t>
-        </m:r>
-        <m:r>
-          <m:rPr>
-            <m:sty m:val="p"/>
-          </m:rPr>
-          <m:t>,</m:t>
-        </m:r>
-        <m:sSup>
-          <m:e>
-            <m:r>
-              <m:t>τ</m:t>
-            </m:r>
-          </m:e>
-          <m:sup>
-            <m:r>
-              <m:t>2</m:t>
-            </m:r>
-          </m:sup>
-        </m:sSup>
-        <m:r>
-          <m:rPr>
-            <m:sty m:val="p"/>
-          </m:rPr>
-          <m:t>)</m:t>
-        </m:r>
+        <m:d>
+          <m:dPr>
+            <m:begChr m:val="("/>
+            <m:endChr m:val=")"/>
+            <m:sepChr m:val=""/>
+            <m:grow/>
+          </m:dPr>
+          <m:e>
+            <m:r>
+              <m:t>θ</m:t>
+            </m:r>
+            <m:r>
+              <m:rPr>
+                <m:sty m:val="p"/>
+              </m:rPr>
+              <m:t>,</m:t>
+            </m:r>
+            <m:sSup>
+              <m:e>
+                <m:r>
+                  <m:t>τ</m:t>
+                </m:r>
+              </m:e>
+              <m:sup>
+                <m:r>
+                  <m:t>2</m:t>
+                </m:r>
+              </m:sup>
+            </m:sSup>
+          </m:e>
+        </m:d>
       </m:oMath>
       <w:r>
         <w:t xml:space="preserve"> </w:t>
@@ -717,167 +709,36 @@
         <m:r>
           <m:t>c</m:t>
         </m:r>
-        <m:r>
-          <m:rPr>
-            <m:sty m:val="p"/>
-          </m:rPr>
-          <m:t>(</m:t>
-        </m:r>
-        <m:sSub>
-          <m:e>
-            <m:r>
-              <m:t>θ</m:t>
-            </m:r>
-          </m:e>
-          <m:sub>
-            <m:r>
-              <m:t>i</m:t>
-            </m:r>
-          </m:sub>
-        </m:sSub>
-        <m:r>
-          <m:rPr>
-            <m:sty m:val="p"/>
-          </m:rPr>
-          <m:t>,</m:t>
-        </m:r>
-        <m:sSubSup>
-          <m:e>
-            <m:r>
-              <m:t>σ</m:t>
-            </m:r>
-          </m:e>
-          <m:sub>
-            <m:r>
-              <m:t>i</m:t>
-            </m:r>
-          </m:sub>
-          <m:sup>
-            <m:r>
-              <m:t>2</m:t>
-            </m:r>
-          </m:sup>
-        </m:sSubSup>
-        <m:r>
-          <m:rPr>
-            <m:sty m:val="p"/>
-          </m:rPr>
-          <m:t>)</m:t>
-        </m:r>
-      </m:oMath>
-      <w:r>
-        <w:t xml:space="preserve">, using the same truncation procedure. The sampling variance</w:t>
-      </w:r>
-      <w:r>
-        <w:t xml:space="preserve"> </w:t>
-      </w:r>
-      <m:oMath>
-        <m:sSubSup>
-          <m:e>
-            <m:r>
-              <m:t>σ</m:t>
-            </m:r>
-          </m:e>
-          <m:sub>
-            <m:r>
-              <m:t>i</m:t>
-            </m:r>
-          </m:sub>
-          <m:sup>
-            <m:r>
-              <m:t>2</m:t>
-            </m:r>
-          </m:sup>
-        </m:sSubSup>
-      </m:oMath>
-      <w:r>
-        <w:t xml:space="preserve"> </w:t>
-      </w:r>
-      <w:r>
-        <w:t xml:space="preserve">for each true effect size</w:t>
-      </w:r>
-      <w:r>
-        <w:t xml:space="preserve"> </w:t>
-      </w:r>
-      <m:oMath>
-        <m:sSub>
-          <m:e>
-            <m:r>
-              <m:t>θ</m:t>
-            </m:r>
-          </m:e>
-          <m:sub>
-            <m:r>
-              <m:t>i</m:t>
-            </m:r>
-          </m:sub>
-        </m:sSub>
-      </m:oMath>
-      <w:r>
-        <w:t xml:space="preserve"> </w:t>
-      </w:r>
-      <w:r>
-        <w:t xml:space="preserve">we computed using the standard formula for Pearson’s</w:t>
-      </w:r>
-      <w:r>
-        <w:t xml:space="preserve"> </w:t>
-      </w:r>
-      <m:oMath>
-        <m:r>
-          <m:t>r</m:t>
-        </m:r>
-      </m:oMath>
-      <w:r>
-        <w:t xml:space="preserve"> </w:t>
-      </w:r>
-      <m:oMath>
-        <m:sSubSup>
-          <m:e>
-            <m:r>
-              <m:t>σ</m:t>
-            </m:r>
-          </m:e>
-          <m:sub>
-            <m:r>
-              <m:t>i</m:t>
-            </m:r>
-          </m:sub>
-          <m:sup>
-            <m:r>
-              <m:t>2</m:t>
-            </m:r>
-          </m:sup>
-        </m:sSubSup>
-        <m:r>
-          <m:rPr>
-            <m:sty m:val="p"/>
-          </m:rPr>
-          <m:t>=</m:t>
-        </m:r>
-        <m:f>
-          <m:fPr>
-            <m:type m:val="bar"/>
-          </m:fPr>
-          <m:num>
+        <m:d>
+          <m:dPr>
+            <m:begChr m:val="("/>
+            <m:endChr m:val=")"/>
+            <m:sepChr m:val=""/>
+            <m:grow/>
+          </m:dPr>
+          <m:e>
+            <m:sSub>
+              <m:e>
+                <m:r>
+                  <m:t>θ</m:t>
+                </m:r>
+              </m:e>
+              <m:sub>
+                <m:r>
+                  <m:t>i</m:t>
+                </m:r>
+              </m:sub>
+            </m:sSub>
             <m:r>
               <m:rPr>
                 <m:sty m:val="p"/>
               </m:rPr>
-              <m:t>(</m:t>
-            </m:r>
-            <m:r>
-              <m:t>1</m:t>
-            </m:r>
-            <m:r>
-              <m:rPr>
-                <m:sty m:val="p"/>
-              </m:rPr>
-              <m:t>−</m:t>
+              <m:t>,</m:t>
             </m:r>
             <m:sSubSup>
               <m:e>
                 <m:r>
-                  <m:t>θ</m:t>
+                  <m:t>σ</m:t>
                 </m:r>
               </m:e>
               <m:sub>
@@ -891,14 +752,141 @@
                 </m:r>
               </m:sup>
             </m:sSubSup>
+          </m:e>
+        </m:d>
+      </m:oMath>
+      <w:r>
+        <w:t xml:space="preserve">, using the same truncation procedure. The sampling variance</w:t>
+      </w:r>
+      <w:r>
+        <w:t xml:space="preserve"> </w:t>
+      </w:r>
+      <m:oMath>
+        <m:sSubSup>
+          <m:e>
+            <m:r>
+              <m:t>σ</m:t>
+            </m:r>
+          </m:e>
+          <m:sub>
+            <m:r>
+              <m:t>i</m:t>
+            </m:r>
+          </m:sub>
+          <m:sup>
+            <m:r>
+              <m:t>2</m:t>
+            </m:r>
+          </m:sup>
+        </m:sSubSup>
+      </m:oMath>
+      <w:r>
+        <w:t xml:space="preserve"> </w:t>
+      </w:r>
+      <w:r>
+        <w:t xml:space="preserve">for each true effect size</w:t>
+      </w:r>
+      <w:r>
+        <w:t xml:space="preserve"> </w:t>
+      </w:r>
+      <m:oMath>
+        <m:sSub>
+          <m:e>
+            <m:r>
+              <m:t>θ</m:t>
+            </m:r>
+          </m:e>
+          <m:sub>
+            <m:r>
+              <m:t>i</m:t>
+            </m:r>
+          </m:sub>
+        </m:sSub>
+      </m:oMath>
+      <w:r>
+        <w:t xml:space="preserve"> </w:t>
+      </w:r>
+      <w:r>
+        <w:t xml:space="preserve">we computed using the standard formula for Pearson’s</w:t>
+      </w:r>
+      <w:r>
+        <w:t xml:space="preserve"> </w:t>
+      </w:r>
+      <m:oMath>
+        <m:r>
+          <m:t>r</m:t>
+        </m:r>
+      </m:oMath>
+      <w:r>
+        <w:t xml:space="preserve"> </w:t>
+      </w:r>
+      <m:oMath>
+        <m:sSubSup>
+          <m:e>
+            <m:r>
+              <m:t>σ</m:t>
+            </m:r>
+          </m:e>
+          <m:sub>
+            <m:r>
+              <m:t>i</m:t>
+            </m:r>
+          </m:sub>
+          <m:sup>
+            <m:r>
+              <m:t>2</m:t>
+            </m:r>
+          </m:sup>
+        </m:sSubSup>
+        <m:r>
+          <m:rPr>
+            <m:sty m:val="p"/>
+          </m:rPr>
+          <m:t>=</m:t>
+        </m:r>
+        <m:f>
+          <m:fPr>
+            <m:type m:val="bar"/>
+          </m:fPr>
+          <m:num>
             <m:sSup>
               <m:e>
-                <m:r>
-                  <m:rPr>
-                    <m:sty m:val="p"/>
-                  </m:rPr>
-                  <m:t>)</m:t>
-                </m:r>
+                <m:d>
+                  <m:dPr>
+                    <m:begChr m:val="("/>
+                    <m:endChr m:val=")"/>
+                    <m:sepChr m:val=""/>
+                    <m:grow/>
+                  </m:dPr>
+                  <m:e>
+                    <m:r>
+                      <m:t>1</m:t>
+                    </m:r>
+                    <m:r>
+                      <m:rPr>
+                        <m:sty m:val="p"/>
+                      </m:rPr>
+                      <m:t>−</m:t>
+                    </m:r>
+                    <m:sSubSup>
+                      <m:e>
+                        <m:r>
+                          <m:t>θ</m:t>
+                        </m:r>
+                      </m:e>
+                      <m:sub>
+                        <m:r>
+                          <m:t>i</m:t>
+                        </m:r>
+                      </m:sub>
+                      <m:sup>
+                        <m:r>
+                          <m:t>2</m:t>
+                        </m:r>
+                      </m:sup>
+                    </m:sSubSup>
+                  </m:e>
+                </m:d>
               </m:e>
               <m:sup>
                 <m:r>
@@ -1239,37 +1227,35 @@
         <m:r>
           <m:t>c</m:t>
         </m:r>
-        <m:r>
-          <m:rPr>
-            <m:sty m:val="p"/>
-          </m:rPr>
-          <m:t>(</m:t>
-        </m:r>
-        <m:acc>
-          <m:accPr>
-            <m:chr m:val="‾"/>
-          </m:accPr>
-          <m:e>
-            <m:r>
-              <m:t>R</m:t>
-            </m:r>
-          </m:e>
-        </m:acc>
-        <m:r>
-          <m:rPr>
-            <m:sty m:val="p"/>
-          </m:rPr>
-          <m:t>,</m:t>
-        </m:r>
-        <m:r>
-          <m:t>δ</m:t>
-        </m:r>
-        <m:r>
-          <m:rPr>
-            <m:sty m:val="p"/>
-          </m:rPr>
-          <m:t>)</m:t>
-        </m:r>
+        <m:d>
+          <m:dPr>
+            <m:begChr m:val="("/>
+            <m:endChr m:val=")"/>
+            <m:sepChr m:val=""/>
+            <m:grow/>
+          </m:dPr>
+          <m:e>
+            <m:acc>
+              <m:accPr>
+                <m:chr m:val="‾"/>
+              </m:accPr>
+              <m:e>
+                <m:r>
+                  <m:t>R</m:t>
+                </m:r>
+              </m:e>
+            </m:acc>
+            <m:r>
+              <m:rPr>
+                <m:sty m:val="p"/>
+              </m:rPr>
+              <m:t>,</m:t>
+            </m:r>
+            <m:r>
+              <m:t>δ</m:t>
+            </m:r>
+          </m:e>
+        </m:d>
       </m:oMath>
       <w:r>
         <w:t xml:space="preserve">, given some average reliability across studies</w:t>
@@ -1717,8 +1703,8 @@
         <w:t xml:space="preserve">effect sizes using a random effects model with inverse variance weights and the Restricted Maximum Likelihood (REML) estimator of heterogeneity. We choose the REML estimator because it is a heterogeneity estimator that performs well and is widely implemented (e.g., REF, REF2), but also show our results using the classic DerSimonian-Laird (DL) estimator in supplement X. Similarly, inverse variance weights are widely used, perform similarly to other common weights (e.g., REF1 REF2) and we see no reason other implementations would change our results substantially. The procedure described in this section was replicated 10,000 times for each combination of parameter values.</w:t>
       </w:r>
     </w:p>
-    <w:bookmarkEnd w:id="21"/>
-    <w:bookmarkStart w:id="22" w:name="parameter-values"/>
+    <w:bookmarkEnd w:id="23"/>
+    <w:bookmarkStart w:id="24" w:name="parameter-values"/>
     <w:p>
       <w:pPr>
         <w:pStyle w:val="Heading2"/>
@@ -2174,61 +2160,57 @@
                 </m:r>
               </m:sub>
             </m:sSub>
-            <m:r>
-              <m:rPr>
-                <m:sty m:val="p"/>
-              </m:rPr>
-              <m:t>(</m:t>
-            </m:r>
-            <m:r>
-              <m:t>k</m:t>
-            </m:r>
-            <m:r>
-              <m:rPr>
-                <m:sty m:val="p"/>
-              </m:rPr>
-              <m:t>−</m:t>
-            </m:r>
-            <m:r>
-              <m:t>1</m:t>
-            </m:r>
-            <m:r>
-              <m:rPr>
-                <m:sty m:val="p"/>
-              </m:rPr>
-              <m:t>)</m:t>
-            </m:r>
-          </m:num>
-          <m:den>
-            <m:r>
-              <m:rPr>
-                <m:sty m:val="p"/>
-              </m:rPr>
-              <m:t>(</m:t>
-            </m:r>
-            <m:r>
-              <m:t>Σ</m:t>
-            </m:r>
-            <m:sSub>
+            <m:d>
+              <m:dPr>
+                <m:begChr m:val="("/>
+                <m:endChr m:val=")"/>
+                <m:sepChr m:val=""/>
+                <m:grow/>
+              </m:dPr>
               <m:e>
                 <m:r>
-                  <m:t>w</m:t>
+                  <m:t>k</m:t>
                 </m:r>
-              </m:e>
-              <m:sub>
-                <m:r>
-                  <m:t>i</m:t>
-                </m:r>
-              </m:sub>
-            </m:sSub>
-            <m:sSup>
-              <m:e>
                 <m:r>
                   <m:rPr>
                     <m:sty m:val="p"/>
                   </m:rPr>
-                  <m:t>)</m:t>
+                  <m:t>−</m:t>
                 </m:r>
+                <m:r>
+                  <m:t>1</m:t>
+                </m:r>
+              </m:e>
+            </m:d>
+          </m:num>
+          <m:den>
+            <m:sSup>
+              <m:e>
+                <m:d>
+                  <m:dPr>
+                    <m:begChr m:val="("/>
+                    <m:endChr m:val=")"/>
+                    <m:sepChr m:val=""/>
+                    <m:grow/>
+                  </m:dPr>
+                  <m:e>
+                    <m:r>
+                      <m:t>Σ</m:t>
+                    </m:r>
+                    <m:sSub>
+                      <m:e>
+                        <m:r>
+                          <m:t>w</m:t>
+                        </m:r>
+                      </m:e>
+                      <m:sub>
+                        <m:r>
+                          <m:t>i</m:t>
+                        </m:r>
+                      </m:sub>
+                    </m:sSub>
+                  </m:e>
+                </m:d>
               </m:e>
               <m:sup>
                 <m:r>
@@ -2814,8 +2796,8 @@
         <w:t xml:space="preserve">.</w:t>
       </w:r>
     </w:p>
-    <w:bookmarkEnd w:id="22"/>
-    <w:bookmarkEnd w:id="23"/>
+    <w:bookmarkEnd w:id="24"/>
+    <w:bookmarkEnd w:id="25"/>
     <w:sectPr/>
   </w:body>
 </w:document>
@@ -2847,7 +2829,7 @@
 <file path=word/numbering.xml><?xml version="1.0" encoding="utf-8"?>
 <w:numbering xmlns:w="http://schemas.openxmlformats.org/wordprocessingml/2006/main">
   <w:abstractNum w:abstractNumId="990">
-    <w:nsid w:val="2c1ae401"/>
+    <w:nsid w:val="A990"/>
     <w:multiLevelType w:val="multilevel"/>
     <w:lvl w:ilvl="0">
       <w:numFmt w:val="bullet"/>
@@ -2933,10 +2915,10 @@
   <w:docDefaults>
     <w:rPrDefault>
       <w:rPr>
-        <w:rFonts w:asciiTheme="minorHAnsi" w:eastAsiaTheme="minorHAnsi" w:hAnsiTheme="minorHAnsi" w:cstheme="minorBidi"/>
+        <w:rFonts w:asciiTheme="minorHAnsi" w:cstheme="minorBidi" w:eastAsiaTheme="minorHAnsi" w:hAnsiTheme="minorHAnsi"/>
         <w:sz w:val="24"/>
         <w:szCs w:val="24"/>
-        <w:lang w:val="en-US" w:eastAsia="en-US" w:bidi="ar-SA"/>
+        <w:lang w:bidi="ar-SA" w:eastAsia="en-US" w:val="en-US"/>
       </w:rPr>
     </w:rPrDefault>
     <w:pPrDefault>
@@ -2945,35 +2927,35 @@
       </w:pPr>
     </w:pPrDefault>
   </w:docDefaults>
-  <w:latentStyles w:defLockedState="0" w:defUIPriority="0" w:defSemiHidden="0" w:defUnhideWhenUsed="0" w:defQFormat="0" w:count="276"/>
-  <w:style w:type="paragraph" w:default="1" w:styleId="Normal">
+  <w:latentStyles w:count="276" w:defLockedState="0" w:defQFormat="0" w:defSemiHidden="0" w:defUIPriority="0" w:defUnhideWhenUsed="0"/>
+  <w:style w:default="1" w:styleId="Normal" w:type="paragraph">
     <w:name w:val="Normal"/>
     <w:qFormat/>
   </w:style>
-  <w:style w:type="paragraph" w:styleId="BodyText">
+  <w:style w:styleId="BodyText" w:type="paragraph">
     <w:name w:val="Body Text"/>
     <w:basedOn w:val="Normal"/>
     <w:link w:val="BodyTextChar"/>
     <w:pPr>
-      <w:spacing w:before="180" w:after="180"/>
+      <w:spacing w:after="180" w:before="180"/>
     </w:pPr>
     <w:qFormat/>
   </w:style>
-  <w:style w:type="paragraph" w:customStyle="1" w:styleId="FirstParagraph">
+  <w:style w:customStyle="1" w:styleId="FirstParagraph" w:type="paragraph">
     <w:name w:val="First Paragraph"/>
     <w:basedOn w:val="BodyText"/>
     <w:next w:val="BodyText"/>
     <w:qFormat/>
   </w:style>
-  <w:style w:type="paragraph" w:customStyle="1" w:styleId="Compact">
+  <w:style w:customStyle="1" w:styleId="Compact" w:type="paragraph">
     <w:name w:val="Compact"/>
     <w:basedOn w:val="BodyText"/>
     <w:qFormat/>
     <w:pPr>
-      <w:spacing w:before="36" w:after="36"/>
+      <w:spacing w:after="36" w:before="36"/>
     </w:pPr>
   </w:style>
-  <w:style w:type="paragraph" w:styleId="Title">
+  <w:style w:styleId="Title" w:type="paragraph">
     <w:name w:val="Title"/>
     <w:basedOn w:val="Normal"/>
     <w:next w:val="BodyText"/>
@@ -2981,19 +2963,19 @@
     <w:pPr>
       <w:keepNext/>
       <w:keepLines/>
-      <w:spacing w:before="480" w:after="240"/>
+      <w:spacing w:after="240" w:before="480"/>
       <w:jc w:val="center"/>
     </w:pPr>
     <w:rPr>
-      <w:rFonts w:asciiTheme="majorHAnsi" w:eastAsiaTheme="majorEastAsia" w:hAnsiTheme="majorHAnsi" w:cstheme="majorBidi"/>
+      <w:rFonts w:asciiTheme="majorHAnsi" w:cstheme="majorBidi" w:eastAsiaTheme="majorEastAsia" w:hAnsiTheme="majorHAnsi"/>
       <w:b/>
       <w:bCs/>
-      <w:color w:val="345A8A" w:themeColor="accent1" w:themeShade="B5"/>
+      <w:color w:themeColor="accent1" w:themeShade="B5" w:val="345A8A"/>
       <w:sz w:val="36"/>
       <w:szCs w:val="36"/>
     </w:rPr>
   </w:style>
-  <w:style w:type="paragraph" w:styleId="Subtitle">
+  <w:style w:styleId="Subtitle" w:type="paragraph">
     <w:name w:val="Subtitle"/>
     <w:basedOn w:val="Title"/>
     <w:next w:val="BodyText"/>
@@ -3001,7 +2983,7 @@
     <w:pPr>
       <w:keepNext/>
       <w:keepLines/>
-      <w:spacing w:before="240" w:after="240"/>
+      <w:spacing w:after="240" w:before="240"/>
       <w:jc w:val="center"/>
     </w:pPr>
     <w:rPr>
@@ -3009,7 +2991,7 @@
       <w:szCs w:val="30"/>
     </w:rPr>
   </w:style>
-  <w:style w:type="paragraph" w:customStyle="1" w:styleId="Author">
+  <w:style w:customStyle="1" w:styleId="Author" w:type="paragraph">
     <w:name w:val="Author"/>
     <w:next w:val="BodyText"/>
     <w:qFormat/>
@@ -3019,7 +3001,7 @@
       <w:jc w:val="center"/>
     </w:pPr>
   </w:style>
-  <w:style w:type="paragraph" w:styleId="Date">
+  <w:style w:styleId="Date" w:type="paragraph">
     <w:name w:val="Date"/>
     <w:next w:val="BodyText"/>
     <w:qFormat/>
@@ -3029,7 +3011,7 @@
       <w:jc w:val="center"/>
     </w:pPr>
   </w:style>
-  <w:style w:type="paragraph" w:customStyle="1" w:styleId="Abstract">
+  <w:style w:customStyle="1" w:styleId="Abstract" w:type="paragraph">
     <w:name w:val="Abstract"/>
     <w:basedOn w:val="Normal"/>
     <w:next w:val="BodyText"/>
@@ -3037,14 +3019,14 @@
     <w:pPr>
       <w:keepNext/>
       <w:keepLines/>
-      <w:spacing w:before="300" w:after="300"/>
+      <w:spacing w:after="300" w:before="300"/>
     </w:pPr>
     <w:rPr>
       <w:sz w:val="20"/>
       <w:szCs w:val="20"/>
     </w:rPr>
   </w:style>
-  <w:style w:type="paragraph" w:styleId="Bibliography">
+  <w:style w:styleId="Bibliography" w:type="paragraph">
     <w:name w:val="Bibliography"/>
     <w:basedOn w:val="Normal"/>
     <w:next w:val="Bibliography"/>
@@ -3052,7 +3034,7 @@
     <w:pPr/>
     <w:rPr/>
   </w:style>
-  <w:style w:type="paragraph" w:styleId="Heading1">
+  <w:style w:styleId="Heading1" w:type="paragraph">
     <w:name w:val="Heading 1"/>
     <w:basedOn w:val="Normal"/>
     <w:next w:val="BodyText"/>
@@ -3061,19 +3043,19 @@
     <w:pPr>
       <w:keepNext/>
       <w:keepLines/>
-      <w:spacing w:before="480" w:after="0"/>
+      <w:spacing w:after="0" w:before="480"/>
       <w:outlineLvl w:val="0"/>
     </w:pPr>
     <w:rPr>
-      <w:rFonts w:asciiTheme="majorHAnsi" w:eastAsiaTheme="majorEastAsia" w:hAnsiTheme="majorHAnsi" w:cstheme="majorBidi"/>
+      <w:rFonts w:asciiTheme="majorHAnsi" w:cstheme="majorBidi" w:eastAsiaTheme="majorEastAsia" w:hAnsiTheme="majorHAnsi"/>
       <w:b/>
       <w:bCs/>
-      <w:color w:val="4F81BD" w:themeColor="accent1"/>
+      <w:color w:themeColor="accent1" w:val="4F81BD"/>
       <w:sz w:val="32"/>
       <w:szCs w:val="32"/>
     </w:rPr>
   </w:style>
-  <w:style w:type="paragraph" w:styleId="Heading2">
+  <w:style w:styleId="Heading2" w:type="paragraph">
     <w:name w:val="Heading 2"/>
     <w:basedOn w:val="Normal"/>
     <w:next w:val="BodyText"/>
@@ -3083,19 +3065,19 @@
     <w:pPr>
       <w:keepNext/>
       <w:keepLines/>
-      <w:spacing w:before="200" w:after="0"/>
+      <w:spacing w:after="0" w:before="200"/>
       <w:outlineLvl w:val="1"/>
     </w:pPr>
     <w:rPr>
-      <w:rFonts w:asciiTheme="majorHAnsi" w:eastAsiaTheme="majorEastAsia" w:hAnsiTheme="majorHAnsi" w:cstheme="majorBidi"/>
+      <w:rFonts w:asciiTheme="majorHAnsi" w:cstheme="majorBidi" w:eastAsiaTheme="majorEastAsia" w:hAnsiTheme="majorHAnsi"/>
       <w:b/>
       <w:bCs/>
-      <w:color w:val="4F81BD" w:themeColor="accent1"/>
+      <w:color w:themeColor="accent1" w:val="4F81BD"/>
       <w:sz w:val="28"/>
       <w:szCs w:val="28"/>
     </w:rPr>
   </w:style>
-  <w:style w:type="paragraph" w:styleId="Heading3">
+  <w:style w:styleId="Heading3" w:type="paragraph">
     <w:name w:val="Heading 3"/>
     <w:basedOn w:val="Normal"/>
     <w:next w:val="BodyText"/>
@@ -3105,19 +3087,19 @@
     <w:pPr>
       <w:keepNext/>
       <w:keepLines/>
-      <w:spacing w:before="200" w:after="0"/>
+      <w:spacing w:after="0" w:before="200"/>
       <w:outlineLvl w:val="2"/>
     </w:pPr>
     <w:rPr>
-      <w:rFonts w:asciiTheme="majorHAnsi" w:eastAsiaTheme="majorEastAsia" w:hAnsiTheme="majorHAnsi" w:cstheme="majorBidi"/>
+      <w:rFonts w:asciiTheme="majorHAnsi" w:cstheme="majorBidi" w:eastAsiaTheme="majorEastAsia" w:hAnsiTheme="majorHAnsi"/>
       <w:b/>
       <w:bCs/>
-      <w:color w:val="4F81BD" w:themeColor="accent1"/>
+      <w:color w:themeColor="accent1" w:val="4F81BD"/>
       <w:sz w:val="24"/>
       <w:szCs w:val="24"/>
     </w:rPr>
   </w:style>
-  <w:style w:type="paragraph" w:styleId="Heading4">
+  <w:style w:styleId="Heading4" w:type="paragraph">
     <w:name w:val="Heading 4"/>
     <w:basedOn w:val="Normal"/>
     <w:next w:val="BodyText"/>
@@ -3127,19 +3109,19 @@
     <w:pPr>
       <w:keepNext/>
       <w:keepLines/>
-      <w:spacing w:before="200" w:after="0"/>
+      <w:spacing w:after="0" w:before="200"/>
       <w:outlineLvl w:val="3"/>
     </w:pPr>
     <w:rPr>
-      <w:rFonts w:asciiTheme="majorHAnsi" w:eastAsiaTheme="majorEastAsia" w:hAnsiTheme="majorHAnsi" w:cstheme="majorBidi"/>
+      <w:rFonts w:asciiTheme="majorHAnsi" w:cstheme="majorBidi" w:eastAsiaTheme="majorEastAsia" w:hAnsiTheme="majorHAnsi"/>
       <w:i/>
       <w:bCs/>
-      <w:color w:val="4F81BD" w:themeColor="accent1"/>
+      <w:color w:themeColor="accent1" w:val="4F81BD"/>
       <w:sz w:val="24"/>
       <w:szCs w:val="24"/>
     </w:rPr>
   </w:style>
-  <w:style w:type="paragraph" w:styleId="Heading5">
+  <w:style w:styleId="Heading5" w:type="paragraph">
     <w:name w:val="Heading 5"/>
     <w:basedOn w:val="Normal"/>
     <w:next w:val="BodyText"/>
@@ -3149,18 +3131,18 @@
     <w:pPr>
       <w:keepNext/>
       <w:keepLines/>
-      <w:spacing w:before="200" w:after="0"/>
+      <w:spacing w:after="0" w:before="200"/>
       <w:outlineLvl w:val="4"/>
     </w:pPr>
     <w:rPr>
-      <w:rFonts w:asciiTheme="majorHAnsi" w:eastAsiaTheme="majorEastAsia" w:hAnsiTheme="majorHAnsi" w:cstheme="majorBidi"/>
+      <w:rFonts w:asciiTheme="majorHAnsi" w:cstheme="majorBidi" w:eastAsiaTheme="majorEastAsia" w:hAnsiTheme="majorHAnsi"/>
       <w:iCs/>
-      <w:color w:val="4F81BD" w:themeColor="accent1"/>
+      <w:color w:themeColor="accent1" w:val="4F81BD"/>
       <w:sz w:val="24"/>
       <w:szCs w:val="24"/>
     </w:rPr>
   </w:style>
-  <w:style w:type="paragraph" w:styleId="Heading6">
+  <w:style w:styleId="Heading6" w:type="paragraph">
     <w:name w:val="Heading 6"/>
     <w:basedOn w:val="Normal"/>
     <w:next w:val="BodyText"/>
@@ -3170,17 +3152,17 @@
     <w:pPr>
       <w:keepNext/>
       <w:keepLines/>
-      <w:spacing w:before="200" w:after="0"/>
+      <w:spacing w:after="0" w:before="200"/>
       <w:outlineLvl w:val="5"/>
     </w:pPr>
     <w:rPr>
-      <w:rFonts w:asciiTheme="majorHAnsi" w:eastAsiaTheme="majorEastAsia" w:hAnsiTheme="majorHAnsi" w:cstheme="majorBidi"/>
-      <w:color w:val="4F81BD" w:themeColor="accent1"/>
+      <w:rFonts w:asciiTheme="majorHAnsi" w:cstheme="majorBidi" w:eastAsiaTheme="majorEastAsia" w:hAnsiTheme="majorHAnsi"/>
+      <w:color w:themeColor="accent1" w:val="4F81BD"/>
       <w:sz w:val="24"/>
       <w:szCs w:val="24"/>
     </w:rPr>
   </w:style>
-  <w:style w:type="paragraph" w:styleId="Heading7">
+  <w:style w:styleId="Heading7" w:type="paragraph">
     <w:name w:val="Heading 7"/>
     <w:basedOn w:val="Normal"/>
     <w:next w:val="BodyText"/>
@@ -3190,17 +3172,17 @@
     <w:pPr>
       <w:keepNext/>
       <w:keepLines/>
-      <w:spacing w:before="200" w:after="0"/>
+      <w:spacing w:after="0" w:before="200"/>
       <w:outlineLvl w:val="6"/>
     </w:pPr>
     <w:rPr>
-      <w:rFonts w:asciiTheme="majorHAnsi" w:eastAsiaTheme="majorEastAsia" w:hAnsiTheme="majorHAnsi" w:cstheme="majorBidi"/>
-      <w:color w:val="4F81BD" w:themeColor="accent1"/>
+      <w:rFonts w:asciiTheme="majorHAnsi" w:cstheme="majorBidi" w:eastAsiaTheme="majorEastAsia" w:hAnsiTheme="majorHAnsi"/>
+      <w:color w:themeColor="accent1" w:val="4F81BD"/>
       <w:sz w:val="24"/>
       <w:szCs w:val="24"/>
     </w:rPr>
   </w:style>
-  <w:style w:type="paragraph" w:styleId="Heading8">
+  <w:style w:styleId="Heading8" w:type="paragraph">
     <w:name w:val="Heading 8"/>
     <w:basedOn w:val="Normal"/>
     <w:next w:val="BodyText"/>
@@ -3210,17 +3192,17 @@
     <w:pPr>
       <w:keepNext/>
       <w:keepLines/>
-      <w:spacing w:before="200" w:after="0"/>
+      <w:spacing w:after="0" w:before="200"/>
       <w:outlineLvl w:val="7"/>
     </w:pPr>
     <w:rPr>
-      <w:rFonts w:asciiTheme="majorHAnsi" w:eastAsiaTheme="majorEastAsia" w:hAnsiTheme="majorHAnsi" w:cstheme="majorBidi"/>
-      <w:color w:val="4F81BD" w:themeColor="accent1"/>
+      <w:rFonts w:asciiTheme="majorHAnsi" w:cstheme="majorBidi" w:eastAsiaTheme="majorEastAsia" w:hAnsiTheme="majorHAnsi"/>
+      <w:color w:themeColor="accent1" w:val="4F81BD"/>
       <w:sz w:val="24"/>
       <w:szCs w:val="24"/>
     </w:rPr>
   </w:style>
-  <w:style w:type="paragraph" w:styleId="Heading9">
+  <w:style w:styleId="Heading9" w:type="paragraph">
     <w:name w:val="Heading 9"/>
     <w:basedOn w:val="Normal"/>
     <w:next w:val="BodyText"/>
@@ -3230,17 +3212,17 @@
     <w:pPr>
       <w:keepNext/>
       <w:keepLines/>
-      <w:spacing w:before="200" w:after="0"/>
+      <w:spacing w:after="0" w:before="200"/>
       <w:outlineLvl w:val="8"/>
     </w:pPr>
     <w:rPr>
-      <w:rFonts w:asciiTheme="majorHAnsi" w:eastAsiaTheme="majorEastAsia" w:hAnsiTheme="majorHAnsi" w:cstheme="majorBidi"/>
-      <w:color w:val="4F81BD" w:themeColor="accent1"/>
+      <w:rFonts w:asciiTheme="majorHAnsi" w:cstheme="majorBidi" w:eastAsiaTheme="majorEastAsia" w:hAnsiTheme="majorHAnsi"/>
+      <w:color w:themeColor="accent1" w:val="4F81BD"/>
       <w:sz w:val="24"/>
       <w:szCs w:val="24"/>
     </w:rPr>
   </w:style>
-  <w:style w:type="paragraph" w:styleId="BlockText">
+  <w:style w:styleId="BlockText" w:type="paragraph">
     <w:name w:val="Block Text"/>
     <w:basedOn w:val="BodyText"/>
     <w:next w:val="BodyText"/>
@@ -3248,11 +3230,11 @@
     <w:unhideWhenUsed/>
     <w:qFormat/>
     <w:pPr>
-      <w:spacing w:before="100" w:after="100"/>
+      <w:spacing w:after="100" w:before="100"/>
       <w:ind w:firstLine="0" w:left="480" w:right="480"/>
     </w:pPr>
   </w:style>
-  <w:style w:type="paragraph" w:styleId="FootnoteText">
+  <w:style w:styleId="FootnoteText" w:type="paragraph">
     <w:name w:val="Footnote Text"/>
     <w:basedOn w:val="Normal"/>
     <w:next w:val="FootnoteText"/>
@@ -3260,30 +3242,30 @@
     <w:unhideWhenUsed/>
     <w:qFormat/>
   </w:style>
-  <w:style w:type="character" w:default="1" w:styleId="DefaultParagraphFont">
+  <w:style w:default="1" w:styleId="DefaultParagraphFont" w:type="character">
     <w:name w:val="Default Paragraph Font"/>
     <w:semiHidden/>
     <w:unhideWhenUsed/>
   </w:style>
-  <w:style w:type="table" w:default="1" w:styleId="Table">
+  <w:style w:default="1" w:styleId="Table" w:type="table">
     <w:name w:val="Table"/>
     <w:basedOn w:val="TableNormal"/>
     <w:semiHidden/>
     <w:unhideWhenUsed/>
     <w:qFormat/>
     <w:tblPr>
-      <w:tblInd w:w="0" w:type="dxa"/>
+      <w:tblInd w:type="dxa" w:w="0"/>
       <w:tblCellMar>
-        <w:top w:w="0" w:type="dxa"/>
-        <w:left w:w="108" w:type="dxa"/>
-        <w:bottom w:w="0" w:type="dxa"/>
-        <w:right w:w="108" w:type="dxa"/>
+        <w:top w:type="dxa" w:w="0"/>
+        <w:left w:type="dxa" w:w="108"/>
+        <w:bottom w:type="dxa" w:w="0"/>
+        <w:right w:type="dxa" w:w="108"/>
       </w:tblCellMar>
     </w:tblPr>
     <w:tblStylePr w:type="firstRow">
       <w:tblPr>
         <w:jc w:val="left"/>
-        <w:tblInd w:w="0" w:type="dxa"/>
+        <w:tblInd w:type="dxa" w:w="0"/>
       </w:tblPr>
       <w:trPr>
         <w:jc w:val="left"/>
@@ -3296,7 +3278,7 @@
       </w:tcPr>
     </w:tblStylePr>
   </w:style>
-  <w:style w:type="paragraph" w:customStyle="1" w:styleId="DefinitionTerm">
+  <w:style w:customStyle="1" w:styleId="DefinitionTerm" w:type="paragraph">
     <w:name w:val="Definition Term"/>
     <w:basedOn w:val="Normal"/>
     <w:next w:val="Definition"/>
@@ -3309,49 +3291,49 @@
       <w:b/>
     </w:rPr>
   </w:style>
-  <w:style w:type="paragraph" w:customStyle="1" w:styleId="Definition">
+  <w:style w:customStyle="1" w:styleId="Definition" w:type="paragraph">
     <w:name w:val="Definition"/>
     <w:basedOn w:val="Normal"/>
   </w:style>
-  <w:style w:type="paragraph" w:styleId="Caption">
+  <w:style w:styleId="Caption" w:type="paragraph">
     <w:name w:val="Caption"/>
     <w:basedOn w:val="Normal"/>
     <w:link w:val="BodyTextChar"/>
     <w:pPr>
-      <w:spacing w:before="0" w:after="120"/>
+      <w:spacing w:after="120" w:before="0"/>
     </w:pPr>
     <w:rPr>
       <w:i/>
     </w:rPr>
   </w:style>
-  <w:style w:type="paragraph" w:customStyle="1" w:styleId="TableCaption">
+  <w:style w:customStyle="1" w:styleId="TableCaption" w:type="paragraph">
     <w:name w:val="Table Caption"/>
     <w:basedOn w:val="Caption"/>
     <w:pPr>
       <w:keepNext/>
     </w:pPr>
   </w:style>
-  <w:style w:type="paragraph" w:customStyle="1" w:styleId="ImageCaption">
+  <w:style w:customStyle="1" w:styleId="ImageCaption" w:type="paragraph">
     <w:name w:val="Image Caption"/>
     <w:basedOn w:val="Caption"/>
   </w:style>
-  <w:style w:type="paragraph" w:customStyle="1" w:styleId="Figure">
+  <w:style w:customStyle="1" w:styleId="Figure" w:type="paragraph">
     <w:name w:val="Figure"/>
     <w:basedOn w:val="Normal"/>
   </w:style>
-  <w:style w:type="paragraph" w:customStyle="1" w:styleId="CaptionedFigure">
+  <w:style w:customStyle="1" w:styleId="CaptionedFigure" w:type="paragraph">
     <w:name w:val="Captioned Figure"/>
     <w:basedOn w:val="Figure"/>
     <w:pPr>
       <w:keepNext/>
     </w:pPr>
   </w:style>
-  <w:style w:type="character" w:customStyle="1" w:styleId="BodyTextChar">
+  <w:style w:customStyle="1" w:styleId="BodyTextChar" w:type="character">
     <w:name w:val="Body Text Char"/>
     <w:basedOn w:val="DefaultParagraphFont"/>
     <w:link w:val="BodyText"/>
   </w:style>
-  <w:style w:type="character" w:customStyle="1" w:styleId="VerbatimChar">
+  <w:style w:customStyle="1" w:styleId="VerbatimChar" w:type="character">
     <w:name w:val="Verbatim Char"/>
     <w:basedOn w:val="BodyTextChar"/>
     <w:rPr>
@@ -3359,25 +3341,25 @@
       <w:sz w:val="22"/>
     </w:rPr>
   </w:style>
-  <w:style w:type="character" w:customStyle="1" w:styleId="SectionNumber">
+  <w:style w:customStyle="1" w:styleId="SectionNumber" w:type="character">
     <w:name w:val="Section Number"/>
     <w:basedOn w:val="BodyTextChar"/>
   </w:style>
-  <w:style w:type="character" w:styleId="FootnoteReference">
+  <w:style w:styleId="FootnoteReference" w:type="character">
     <w:name w:val="Footnote Reference"/>
     <w:basedOn w:val="BodyTextChar"/>
     <w:rPr>
       <w:vertAlign w:val="superscript"/>
     </w:rPr>
   </w:style>
-  <w:style w:type="character" w:styleId="Hyperlink">
+  <w:style w:styleId="Hyperlink" w:type="character">
     <w:name w:val="Hyperlink"/>
     <w:basedOn w:val="BodyTextChar"/>
     <w:rPr>
-      <w:color w:val="4F81BD" w:themeColor="accent1"/>
-    </w:rPr>
-  </w:style>
-  <w:style w:type="paragraph" w:styleId="TOCHeading">
+      <w:color w:themeColor="accent1" w:val="4F81BD"/>
+    </w:rPr>
+  </w:style>
+  <w:style w:styleId="TOCHeading" w:type="paragraph">
     <w:name w:val="TOC Heading"/>
     <w:basedOn w:val="Heading1"/>
     <w:next w:val="BodyText"/>
@@ -3389,10 +3371,10 @@
       <w:outlineLvl w:val="9"/>
     </w:pPr>
     <w:rPr>
-      <w:rFonts w:asciiTheme="majorHAnsi" w:eastAsiaTheme="majorEastAsia" w:hAnsiTheme="majorHAnsi" w:cstheme="majorBidi"/>
+      <w:rFonts w:asciiTheme="majorHAnsi" w:cstheme="majorBidi" w:eastAsiaTheme="majorEastAsia" w:hAnsiTheme="majorHAnsi"/>
       <w:b w:val="0"/>
       <w:bCs w:val="0"/>
-      <w:color w:val="365F91" w:themeColor="accent1" w:themeShade="BF"/>
+      <w:color w:themeColor="accent1" w:themeShade="BF" w:val="365F91"/>
     </w:rPr>
   </w:style>
   <w:style w:type="paragraph" w:customStyle="1" w:styleId="SourceCode">
@@ -3401,121 +3383,119 @@
     <w:link w:val="VerbatimChar"/>
     <w:pPr>
       <w:wordWrap w:val="off"/>
-      <w:shd w:val="clear" w:fill="f8f8f8"/>
+      <w:shd w:val="clear" w:fill="f1f3f5"/>
     </w:pPr>
   </w:style>
   <w:style w:type="character" w:customStyle="1" w:styleId="KeywordTok">
     <w:name w:val="KeywordTok"/>
     <w:basedOn w:val="VerbatimChar"/>
     <w:rPr>
-      <w:color w:val="204a87"/>
-      <w:shd w:val="clear" w:fill="f8f8f8"/>
-      <w:b/>
+      <w:color w:val="003b4f"/>
+      <w:shd w:val="clear" w:fill="f1f3f5"/>
     </w:rPr>
   </w:style>
   <w:style w:type="character" w:customStyle="1" w:styleId="DataTypeTok">
     <w:name w:val="DataTypeTok"/>
     <w:basedOn w:val="VerbatimChar"/>
     <w:rPr>
-      <w:color w:val="204a87"/>
-      <w:shd w:val="clear" w:fill="f8f8f8"/>
+      <w:color w:val="ad0000"/>
+      <w:shd w:val="clear" w:fill="f1f3f5"/>
     </w:rPr>
   </w:style>
   <w:style w:type="character" w:customStyle="1" w:styleId="DecValTok">
     <w:name w:val="DecValTok"/>
     <w:basedOn w:val="VerbatimChar"/>
     <w:rPr>
-      <w:color w:val="0000cf"/>
-      <w:shd w:val="clear" w:fill="f8f8f8"/>
+      <w:color w:val="ad0000"/>
+      <w:shd w:val="clear" w:fill="f1f3f5"/>
     </w:rPr>
   </w:style>
   <w:style w:type="character" w:customStyle="1" w:styleId="BaseNTok">
     <w:name w:val="BaseNTok"/>
     <w:basedOn w:val="VerbatimChar"/>
     <w:rPr>
-      <w:color w:val="0000cf"/>
-      <w:shd w:val="clear" w:fill="f8f8f8"/>
+      <w:color w:val="ad0000"/>
+      <w:shd w:val="clear" w:fill="f1f3f5"/>
     </w:rPr>
   </w:style>
   <w:style w:type="character" w:customStyle="1" w:styleId="FloatTok">
     <w:name w:val="FloatTok"/>
     <w:basedOn w:val="VerbatimChar"/>
     <w:rPr>
-      <w:color w:val="0000cf"/>
-      <w:shd w:val="clear" w:fill="f8f8f8"/>
+      <w:color w:val="ad0000"/>
+      <w:shd w:val="clear" w:fill="f1f3f5"/>
     </w:rPr>
   </w:style>
   <w:style w:type="character" w:customStyle="1" w:styleId="ConstantTok">
     <w:name w:val="ConstantTok"/>
     <w:basedOn w:val="VerbatimChar"/>
     <w:rPr>
-      <w:color w:val="000000"/>
-      <w:shd w:val="clear" w:fill="f8f8f8"/>
+      <w:color w:val="8f5902"/>
+      <w:shd w:val="clear" w:fill="f1f3f5"/>
     </w:rPr>
   </w:style>
   <w:style w:type="character" w:customStyle="1" w:styleId="CharTok">
     <w:name w:val="CharTok"/>
     <w:basedOn w:val="VerbatimChar"/>
     <w:rPr>
-      <w:color w:val="4e9a06"/>
-      <w:shd w:val="clear" w:fill="f8f8f8"/>
+      <w:color w:val="20794d"/>
+      <w:shd w:val="clear" w:fill="f1f3f5"/>
     </w:rPr>
   </w:style>
   <w:style w:type="character" w:customStyle="1" w:styleId="SpecialCharTok">
     <w:name w:val="SpecialCharTok"/>
     <w:basedOn w:val="VerbatimChar"/>
     <w:rPr>
-      <w:color w:val="000000"/>
-      <w:shd w:val="clear" w:fill="f8f8f8"/>
+      <w:color w:val="5e5e5e"/>
+      <w:shd w:val="clear" w:fill="f1f3f5"/>
     </w:rPr>
   </w:style>
   <w:style w:type="character" w:customStyle="1" w:styleId="StringTok">
     <w:name w:val="StringTok"/>
     <w:basedOn w:val="VerbatimChar"/>
     <w:rPr>
-      <w:color w:val="4e9a06"/>
-      <w:shd w:val="clear" w:fill="f8f8f8"/>
+      <w:color w:val="20794d"/>
+      <w:shd w:val="clear" w:fill="f1f3f5"/>
     </w:rPr>
   </w:style>
   <w:style w:type="character" w:customStyle="1" w:styleId="VerbatimStringTok">
     <w:name w:val="VerbatimStringTok"/>
     <w:basedOn w:val="VerbatimChar"/>
     <w:rPr>
-      <w:color w:val="4e9a06"/>
-      <w:shd w:val="clear" w:fill="f8f8f8"/>
+      <w:color w:val="20794d"/>
+      <w:shd w:val="clear" w:fill="f1f3f5"/>
     </w:rPr>
   </w:style>
   <w:style w:type="character" w:customStyle="1" w:styleId="SpecialStringTok">
     <w:name w:val="SpecialStringTok"/>
     <w:basedOn w:val="VerbatimChar"/>
     <w:rPr>
-      <w:color w:val="4e9a06"/>
-      <w:shd w:val="clear" w:fill="f8f8f8"/>
+      <w:color w:val="20794d"/>
+      <w:shd w:val="clear" w:fill="f1f3f5"/>
     </w:rPr>
   </w:style>
   <w:style w:type="character" w:customStyle="1" w:styleId="ImportTok">
     <w:name w:val="ImportTok"/>
     <w:basedOn w:val="VerbatimChar"/>
     <w:rPr>
-      <w:shd w:val="clear" w:fill="f8f8f8"/>
+      <w:color w:val="00769e"/>
+      <w:shd w:val="clear" w:fill="f1f3f5"/>
     </w:rPr>
   </w:style>
   <w:style w:type="character" w:customStyle="1" w:styleId="CommentTok">
     <w:name w:val="CommentTok"/>
     <w:basedOn w:val="VerbatimChar"/>
     <w:rPr>
-      <w:color w:val="8f5902"/>
-      <w:shd w:val="clear" w:fill="f8f8f8"/>
-      <w:i/>
+      <w:color w:val="5e5e5e"/>
+      <w:shd w:val="clear" w:fill="f1f3f5"/>
     </w:rPr>
   </w:style>
   <w:style w:type="character" w:customStyle="1" w:styleId="DocumentationTok">
     <w:name w:val="DocumentationTok"/>
     <w:basedOn w:val="VerbatimChar"/>
     <w:rPr>
-      <w:color w:val="8f5902"/>
-      <w:shd w:val="clear" w:fill="f8f8f8"/>
-      <w:b/>
+      <w:color w:val="5e5e5e"/>
+      <w:shd w:val="clear" w:fill="f1f3f5"/>
       <w:i/>
     </w:rPr>
   </w:style>
@@ -3523,19 +3503,16 @@
     <w:name w:val="AnnotationTok"/>
     <w:basedOn w:val="VerbatimChar"/>
     <w:rPr>
-      <w:color w:val="8f5902"/>
-      <w:shd w:val="clear" w:fill="f8f8f8"/>
-      <w:b/>
-      <w:i/>
+      <w:color w:val="5e5e5e"/>
+      <w:shd w:val="clear" w:fill="f1f3f5"/>
     </w:rPr>
   </w:style>
   <w:style w:type="character" w:customStyle="1" w:styleId="CommentVarTok">
     <w:name w:val="CommentVarTok"/>
     <w:basedOn w:val="VerbatimChar"/>
     <w:rPr>
-      <w:color w:val="8f5902"/>
-      <w:shd w:val="clear" w:fill="f8f8f8"/>
-      <w:b/>
+      <w:color w:val="5e5e5e"/>
+      <w:shd w:val="clear" w:fill="f1f3f5"/>
       <w:i/>
     </w:rPr>
   </w:style>
@@ -3543,99 +3520,96 @@
     <w:name w:val="OtherTok"/>
     <w:basedOn w:val="VerbatimChar"/>
     <w:rPr>
-      <w:color w:val="8f5902"/>
-      <w:shd w:val="clear" w:fill="f8f8f8"/>
+      <w:color w:val="003b4f"/>
+      <w:shd w:val="clear" w:fill="f1f3f5"/>
     </w:rPr>
   </w:style>
   <w:style w:type="character" w:customStyle="1" w:styleId="FunctionTok">
     <w:name w:val="FunctionTok"/>
     <w:basedOn w:val="VerbatimChar"/>
     <w:rPr>
-      <w:color w:val="000000"/>
-      <w:shd w:val="clear" w:fill="f8f8f8"/>
+      <w:color w:val="4758ab"/>
+      <w:shd w:val="clear" w:fill="f1f3f5"/>
     </w:rPr>
   </w:style>
   <w:style w:type="character" w:customStyle="1" w:styleId="VariableTok">
     <w:name w:val="VariableTok"/>
     <w:basedOn w:val="VerbatimChar"/>
     <w:rPr>
-      <w:color w:val="000000"/>
-      <w:shd w:val="clear" w:fill="f8f8f8"/>
+      <w:color w:val="111111"/>
+      <w:shd w:val="clear" w:fill="f1f3f5"/>
     </w:rPr>
   </w:style>
   <w:style w:type="character" w:customStyle="1" w:styleId="ControlFlowTok">
     <w:name w:val="ControlFlowTok"/>
     <w:basedOn w:val="VerbatimChar"/>
     <w:rPr>
-      <w:color w:val="204a87"/>
-      <w:shd w:val="clear" w:fill="f8f8f8"/>
-      <w:b/>
+      <w:color w:val="003b4f"/>
+      <w:shd w:val="clear" w:fill="f1f3f5"/>
     </w:rPr>
   </w:style>
   <w:style w:type="character" w:customStyle="1" w:styleId="OperatorTok">
     <w:name w:val="OperatorTok"/>
     <w:basedOn w:val="VerbatimChar"/>
     <w:rPr>
-      <w:color w:val="ce5c00"/>
-      <w:shd w:val="clear" w:fill="f8f8f8"/>
-      <w:b/>
+      <w:color w:val="5e5e5e"/>
+      <w:shd w:val="clear" w:fill="f1f3f5"/>
     </w:rPr>
   </w:style>
   <w:style w:type="character" w:customStyle="1" w:styleId="BuiltInTok">
     <w:name w:val="BuiltInTok"/>
     <w:basedOn w:val="VerbatimChar"/>
     <w:rPr>
-      <w:shd w:val="clear" w:fill="f8f8f8"/>
+      <w:color w:val="003b4f"/>
+      <w:shd w:val="clear" w:fill="f1f3f5"/>
     </w:rPr>
   </w:style>
   <w:style w:type="character" w:customStyle="1" w:styleId="ExtensionTok">
     <w:name w:val="ExtensionTok"/>
     <w:basedOn w:val="VerbatimChar"/>
     <w:rPr>
-      <w:shd w:val="clear" w:fill="f8f8f8"/>
+      <w:color w:val="003b4f"/>
+      <w:shd w:val="clear" w:fill="f1f3f5"/>
     </w:rPr>
   </w:style>
   <w:style w:type="character" w:customStyle="1" w:styleId="PreprocessorTok">
     <w:name w:val="PreprocessorTok"/>
     <w:basedOn w:val="VerbatimChar"/>
     <w:rPr>
-      <w:color w:val="8f5902"/>
-      <w:shd w:val="clear" w:fill="f8f8f8"/>
-      <w:i/>
+      <w:color w:val="ad0000"/>
+      <w:shd w:val="clear" w:fill="f1f3f5"/>
     </w:rPr>
   </w:style>
   <w:style w:type="character" w:customStyle="1" w:styleId="AttributeTok">
     <w:name w:val="AttributeTok"/>
     <w:basedOn w:val="VerbatimChar"/>
     <w:rPr>
-      <w:color w:val="c4a000"/>
-      <w:shd w:val="clear" w:fill="f8f8f8"/>
+      <w:color w:val="657422"/>
+      <w:shd w:val="clear" w:fill="f1f3f5"/>
     </w:rPr>
   </w:style>
   <w:style w:type="character" w:customStyle="1" w:styleId="RegionMarkerTok">
     <w:name w:val="RegionMarkerTok"/>
     <w:basedOn w:val="VerbatimChar"/>
     <w:rPr>
-      <w:shd w:val="clear" w:fill="f8f8f8"/>
+      <w:color w:val="003b4f"/>
+      <w:shd w:val="clear" w:fill="f1f3f5"/>
     </w:rPr>
   </w:style>
   <w:style w:type="character" w:customStyle="1" w:styleId="InformationTok">
     <w:name w:val="InformationTok"/>
     <w:basedOn w:val="VerbatimChar"/>
     <w:rPr>
-      <w:color w:val="8f5902"/>
-      <w:shd w:val="clear" w:fill="f8f8f8"/>
-      <w:b/>
-      <w:i/>
+      <w:color w:val="5e5e5e"/>
+      <w:shd w:val="clear" w:fill="f1f3f5"/>
     </w:rPr>
   </w:style>
   <w:style w:type="character" w:customStyle="1" w:styleId="WarningTok">
     <w:name w:val="WarningTok"/>
     <w:basedOn w:val="VerbatimChar"/>
     <w:rPr>
-      <w:color w:val="8f5902"/>
-      <w:shd w:val="clear" w:fill="f8f8f8"/>
-      <w:b/>
+      <w:color w:val="5e5e5e"/>
+      <w:shd w:val="clear" w:fill="f1f3f5"/>
       <w:i/>
     </w:rPr>
   </w:style>
@@ -3643,24 +3617,24 @@
     <w:name w:val="AlertTok"/>
     <w:basedOn w:val="VerbatimChar"/>
     <w:rPr>
-      <w:color w:val="ef2929"/>
-      <w:shd w:val="clear" w:fill="f8f8f8"/>
+      <w:color w:val="ad0000"/>
+      <w:shd w:val="clear" w:fill="f1f3f5"/>
     </w:rPr>
   </w:style>
   <w:style w:type="character" w:customStyle="1" w:styleId="ErrorTok">
     <w:name w:val="ErrorTok"/>
     <w:basedOn w:val="VerbatimChar"/>
     <w:rPr>
-      <w:color w:val="a40000"/>
-      <w:shd w:val="clear" w:fill="f8f8f8"/>
-      <w:b/>
+      <w:color w:val="ad0000"/>
+      <w:shd w:val="clear" w:fill="f1f3f5"/>
     </w:rPr>
   </w:style>
   <w:style w:type="character" w:customStyle="1" w:styleId="NormalTok">
     <w:name w:val="NormalTok"/>
     <w:basedOn w:val="VerbatimChar"/>
     <w:rPr>
-      <w:shd w:val="clear" w:fill="f8f8f8"/>
+      <w:color w:val="003b4f"/>
+      <w:shd w:val="clear" w:fill="f1f3f5"/>
     </w:rPr>
   </w:style>
 </w:styles>

</xml_diff>